<commit_message>
Update Jenkins process document
</commit_message>
<xml_diff>
--- a/Jenkins Process.docx
+++ b/Jenkins Process.docx
@@ -89,15 +89,7 @@
         <w:t>Run the war file</w:t>
       </w:r>
       <w:r>
-        <w:t xml:space="preserve"> using “java -jar </w:t>
-      </w:r>
-      <w:proofErr w:type="spellStart"/>
-      <w:r>
-        <w:t>Jenkins.war</w:t>
-      </w:r>
-      <w:proofErr w:type="spellEnd"/>
-      <w:r>
-        <w:t>”</w:t>
+        <w:t xml:space="preserve"> using “java -jar Jenkins.war”</w:t>
       </w:r>
     </w:p>
     <w:p>
@@ -247,31 +239,10 @@
         <w:t>user</w:t>
       </w:r>
       <w:r>
-        <w:t>\.</w:t>
-      </w:r>
-      <w:proofErr w:type="spellStart"/>
-      <w:r>
-        <w:t>jenkins</w:t>
-      </w:r>
-      <w:proofErr w:type="spellEnd"/>
-      <w:r>
-        <w:t>\secrets\</w:t>
-      </w:r>
-      <w:proofErr w:type="spellStart"/>
-      <w:r>
-        <w:t>initialAdminPassword</w:t>
-      </w:r>
-      <w:proofErr w:type="spellEnd"/>
-      <w:r>
-        <w:t xml:space="preserve">” or </w:t>
-      </w:r>
-      <w:proofErr w:type="gramStart"/>
-      <w:r>
-        <w:t>Jenkins</w:t>
-      </w:r>
-      <w:proofErr w:type="gramEnd"/>
-      <w:r>
-        <w:t xml:space="preserve"> console</w:t>
+        <w:t>\.jenkins\secrets\initialAdminPassword</w:t>
+      </w:r>
+      <w:r>
+        <w:t>” or Jenkins console</w:t>
       </w:r>
     </w:p>
     <w:p/>
@@ -370,6 +341,11 @@
       <w:pPr>
         <w:pStyle w:val="ListParagraph"/>
       </w:pPr>
+    </w:p>
+    <w:p>
+      <w:pPr>
+        <w:pStyle w:val="ListParagraph"/>
+      </w:pPr>
       <w:r>
         <w:rPr>
           <w:noProof/>
@@ -419,10 +395,829 @@
     <w:p>
       <w:pPr>
         <w:pStyle w:val="ListParagraph"/>
+      </w:pPr>
+    </w:p>
+    <w:p>
+      <w:pPr>
+        <w:pStyle w:val="ListParagraph"/>
         <w:numPr>
           <w:ilvl w:val="0"/>
           <w:numId w:val="1"/>
         </w:numPr>
+      </w:pPr>
+      <w:r>
+        <w:t>Commit code on git repository</w:t>
+      </w:r>
+    </w:p>
+    <w:p>
+      <w:pPr>
+        <w:pStyle w:val="ListParagraph"/>
+      </w:pPr>
+      <w:r>
+        <w:t>Repo details:</w:t>
+      </w:r>
+    </w:p>
+    <w:p>
+      <w:pPr>
+        <w:pStyle w:val="ListParagraph"/>
+      </w:pPr>
+      <w:r>
+        <w:t xml:space="preserve">URL: </w:t>
+      </w:r>
+      <w:hyperlink r:id="rId14" w:history="1">
+        <w:r>
+          <w:rPr>
+            <w:rStyle w:val="Hyperlink"/>
+          </w:rPr>
+          <w:t>https://github.com/</w:t>
+        </w:r>
+      </w:hyperlink>
+    </w:p>
+    <w:p>
+      <w:pPr>
+        <w:pStyle w:val="ListParagraph"/>
+      </w:pPr>
+      <w:r>
+        <w:t>Username: JenkinsLearn22</w:t>
+      </w:r>
+    </w:p>
+    <w:p>
+      <w:pPr>
+        <w:pStyle w:val="ListParagraph"/>
+      </w:pPr>
+      <w:r>
+        <w:t>Password: JenkinsLearn2022</w:t>
+      </w:r>
+    </w:p>
+    <w:p>
+      <w:pPr>
+        <w:pStyle w:val="ListParagraph"/>
+      </w:pPr>
+      <w:r>
+        <w:t>Repo Name: jenkinspring</w:t>
+      </w:r>
+    </w:p>
+    <w:p/>
+    <w:p/>
+    <w:p>
+      <w:pPr>
+        <w:pStyle w:val="ListParagraph"/>
+        <w:numPr>
+          <w:ilvl w:val="0"/>
+          <w:numId w:val="1"/>
+        </w:numPr>
+      </w:pPr>
+      <w:r>
+        <w:t>Create a new Jenkins job</w:t>
+      </w:r>
+    </w:p>
+    <w:p>
+      <w:pPr>
+        <w:pStyle w:val="ListParagraph"/>
+      </w:pPr>
+      <w:r>
+        <w:rPr>
+          <w:noProof/>
+        </w:rPr>
+        <w:lastRenderedPageBreak/>
+        <w:drawing>
+          <wp:inline distT="0" distB="0" distL="0" distR="0" wp14:anchorId="2C15FBA0" wp14:editId="683B7FEA">
+            <wp:extent cx="5943600" cy="3343275"/>
+            <wp:effectExtent l="0" t="0" r="0" b="9525"/>
+            <wp:docPr id="7" name="Picture 7"/>
+            <wp:cNvGraphicFramePr>
+              <a:graphicFrameLocks xmlns:a="http://schemas.openxmlformats.org/drawingml/2006/main" noChangeAspect="1"/>
+            </wp:cNvGraphicFramePr>
+            <a:graphic xmlns:a="http://schemas.openxmlformats.org/drawingml/2006/main">
+              <a:graphicData uri="http://schemas.openxmlformats.org/drawingml/2006/picture">
+                <pic:pic xmlns:pic="http://schemas.openxmlformats.org/drawingml/2006/picture">
+                  <pic:nvPicPr>
+                    <pic:cNvPr id="1" name=""/>
+                    <pic:cNvPicPr/>
+                  </pic:nvPicPr>
+                  <pic:blipFill>
+                    <a:blip r:embed="rId15"/>
+                    <a:stretch>
+                      <a:fillRect/>
+                    </a:stretch>
+                  </pic:blipFill>
+                  <pic:spPr>
+                    <a:xfrm>
+                      <a:off x="0" y="0"/>
+                      <a:ext cx="5943600" cy="3343275"/>
+                    </a:xfrm>
+                    <a:prstGeom prst="rect">
+                      <a:avLst/>
+                    </a:prstGeom>
+                  </pic:spPr>
+                </pic:pic>
+              </a:graphicData>
+            </a:graphic>
+          </wp:inline>
+        </w:drawing>
+      </w:r>
+    </w:p>
+    <w:p>
+      <w:pPr>
+        <w:pStyle w:val="ListParagraph"/>
+      </w:pPr>
+    </w:p>
+    <w:p>
+      <w:pPr>
+        <w:pStyle w:val="ListParagraph"/>
+      </w:pPr>
+      <w:r>
+        <w:t>Configure the job : check GitHub project &amp; git project uri</w:t>
+      </w:r>
+    </w:p>
+    <w:p>
+      <w:pPr>
+        <w:pStyle w:val="ListParagraph"/>
+      </w:pPr>
+      <w:r>
+        <w:rPr>
+          <w:noProof/>
+        </w:rPr>
+        <w:drawing>
+          <wp:inline distT="0" distB="0" distL="0" distR="0" wp14:anchorId="340F202B" wp14:editId="3FBC9517">
+            <wp:extent cx="5943600" cy="3343275"/>
+            <wp:effectExtent l="0" t="0" r="0" b="9525"/>
+            <wp:docPr id="9" name="Picture 9"/>
+            <wp:cNvGraphicFramePr>
+              <a:graphicFrameLocks xmlns:a="http://schemas.openxmlformats.org/drawingml/2006/main" noChangeAspect="1"/>
+            </wp:cNvGraphicFramePr>
+            <a:graphic xmlns:a="http://schemas.openxmlformats.org/drawingml/2006/main">
+              <a:graphicData uri="http://schemas.openxmlformats.org/drawingml/2006/picture">
+                <pic:pic xmlns:pic="http://schemas.openxmlformats.org/drawingml/2006/picture">
+                  <pic:nvPicPr>
+                    <pic:cNvPr id="1" name=""/>
+                    <pic:cNvPicPr/>
+                  </pic:nvPicPr>
+                  <pic:blipFill>
+                    <a:blip r:embed="rId16"/>
+                    <a:stretch>
+                      <a:fillRect/>
+                    </a:stretch>
+                  </pic:blipFill>
+                  <pic:spPr>
+                    <a:xfrm>
+                      <a:off x="0" y="0"/>
+                      <a:ext cx="5943600" cy="3343275"/>
+                    </a:xfrm>
+                    <a:prstGeom prst="rect">
+                      <a:avLst/>
+                    </a:prstGeom>
+                  </pic:spPr>
+                </pic:pic>
+              </a:graphicData>
+            </a:graphic>
+          </wp:inline>
+        </w:drawing>
+      </w:r>
+    </w:p>
+    <w:p>
+      <w:pPr>
+        <w:pStyle w:val="ListParagraph"/>
+      </w:pPr>
+    </w:p>
+    <w:p>
+      <w:pPr>
+        <w:pStyle w:val="ListParagraph"/>
+      </w:pPr>
+    </w:p>
+    <w:p>
+      <w:pPr>
+        <w:pStyle w:val="ListParagraph"/>
+      </w:pPr>
+    </w:p>
+    <w:p>
+      <w:pPr>
+        <w:pStyle w:val="ListParagraph"/>
+      </w:pPr>
+    </w:p>
+    <w:p>
+      <w:pPr>
+        <w:pStyle w:val="ListParagraph"/>
+      </w:pPr>
+    </w:p>
+    <w:p>
+      <w:pPr>
+        <w:pStyle w:val="ListParagraph"/>
+      </w:pPr>
+    </w:p>
+    <w:p>
+      <w:pPr>
+        <w:pStyle w:val="ListParagraph"/>
+      </w:pPr>
+      <w:r>
+        <w:lastRenderedPageBreak/>
+        <w:t>Setup SCM</w:t>
+      </w:r>
+    </w:p>
+    <w:p>
+      <w:pPr>
+        <w:pStyle w:val="ListParagraph"/>
+      </w:pPr>
+      <w:r>
+        <w:rPr>
+          <w:noProof/>
+        </w:rPr>
+        <w:drawing>
+          <wp:inline distT="0" distB="0" distL="0" distR="0" wp14:anchorId="16052A5A" wp14:editId="0B107FD9">
+            <wp:extent cx="5943600" cy="3343275"/>
+            <wp:effectExtent l="0" t="0" r="0" b="9525"/>
+            <wp:docPr id="11" name="Picture 11"/>
+            <wp:cNvGraphicFramePr>
+              <a:graphicFrameLocks xmlns:a="http://schemas.openxmlformats.org/drawingml/2006/main" noChangeAspect="1"/>
+            </wp:cNvGraphicFramePr>
+            <a:graphic xmlns:a="http://schemas.openxmlformats.org/drawingml/2006/main">
+              <a:graphicData uri="http://schemas.openxmlformats.org/drawingml/2006/picture">
+                <pic:pic xmlns:pic="http://schemas.openxmlformats.org/drawingml/2006/picture">
+                  <pic:nvPicPr>
+                    <pic:cNvPr id="1" name=""/>
+                    <pic:cNvPicPr/>
+                  </pic:nvPicPr>
+                  <pic:blipFill>
+                    <a:blip r:embed="rId17"/>
+                    <a:stretch>
+                      <a:fillRect/>
+                    </a:stretch>
+                  </pic:blipFill>
+                  <pic:spPr>
+                    <a:xfrm>
+                      <a:off x="0" y="0"/>
+                      <a:ext cx="5943600" cy="3343275"/>
+                    </a:xfrm>
+                    <a:prstGeom prst="rect">
+                      <a:avLst/>
+                    </a:prstGeom>
+                  </pic:spPr>
+                </pic:pic>
+              </a:graphicData>
+            </a:graphic>
+          </wp:inline>
+        </w:drawing>
+      </w:r>
+    </w:p>
+    <w:p>
+      <w:pPr>
+        <w:pStyle w:val="ListParagraph"/>
+      </w:pPr>
+    </w:p>
+    <w:p>
+      <w:pPr>
+        <w:pStyle w:val="ListParagraph"/>
+      </w:pPr>
+      <w:r>
+        <w:t>Repository url can be copied from github i.e., mentioned in below image</w:t>
+      </w:r>
+    </w:p>
+    <w:p>
+      <w:pPr>
+        <w:pStyle w:val="ListParagraph"/>
+      </w:pPr>
+      <w:r>
+        <w:rPr>
+          <w:noProof/>
+        </w:rPr>
+        <w:drawing>
+          <wp:inline distT="0" distB="0" distL="0" distR="0" wp14:anchorId="23B16E63" wp14:editId="01999512">
+            <wp:extent cx="5943600" cy="3343275"/>
+            <wp:effectExtent l="0" t="0" r="0" b="9525"/>
+            <wp:docPr id="10" name="Picture 10"/>
+            <wp:cNvGraphicFramePr>
+              <a:graphicFrameLocks xmlns:a="http://schemas.openxmlformats.org/drawingml/2006/main" noChangeAspect="1"/>
+            </wp:cNvGraphicFramePr>
+            <a:graphic xmlns:a="http://schemas.openxmlformats.org/drawingml/2006/main">
+              <a:graphicData uri="http://schemas.openxmlformats.org/drawingml/2006/picture">
+                <pic:pic xmlns:pic="http://schemas.openxmlformats.org/drawingml/2006/picture">
+                  <pic:nvPicPr>
+                    <pic:cNvPr id="1" name=""/>
+                    <pic:cNvPicPr/>
+                  </pic:nvPicPr>
+                  <pic:blipFill>
+                    <a:blip r:embed="rId18"/>
+                    <a:stretch>
+                      <a:fillRect/>
+                    </a:stretch>
+                  </pic:blipFill>
+                  <pic:spPr>
+                    <a:xfrm>
+                      <a:off x="0" y="0"/>
+                      <a:ext cx="5943600" cy="3343275"/>
+                    </a:xfrm>
+                    <a:prstGeom prst="rect">
+                      <a:avLst/>
+                    </a:prstGeom>
+                  </pic:spPr>
+                </pic:pic>
+              </a:graphicData>
+            </a:graphic>
+          </wp:inline>
+        </w:drawing>
+      </w:r>
+    </w:p>
+    <w:p>
+      <w:pPr>
+        <w:pStyle w:val="ListParagraph"/>
+      </w:pPr>
+    </w:p>
+    <w:p>
+      <w:pPr>
+        <w:pStyle w:val="ListParagraph"/>
+      </w:pPr>
+    </w:p>
+    <w:p>
+      <w:pPr>
+        <w:pStyle w:val="ListParagraph"/>
+      </w:pPr>
+    </w:p>
+    <w:p>
+      <w:pPr>
+        <w:pStyle w:val="ListParagraph"/>
+      </w:pPr>
+    </w:p>
+    <w:p>
+      <w:pPr>
+        <w:pStyle w:val="ListParagraph"/>
+      </w:pPr>
+    </w:p>
+    <w:p>
+      <w:pPr>
+        <w:pStyle w:val="ListParagraph"/>
+      </w:pPr>
+      <w:r>
+        <w:lastRenderedPageBreak/>
+        <w:t>Build triggers for job can be configured</w:t>
+      </w:r>
+    </w:p>
+    <w:p>
+      <w:pPr>
+        <w:pStyle w:val="ListParagraph"/>
+      </w:pPr>
+      <w:r>
+        <w:t>Example : Poll SCM : by adding * * * * * job will run automatically if user make any commit in the code on github</w:t>
+      </w:r>
+    </w:p>
+    <w:p>
+      <w:pPr>
+        <w:pStyle w:val="ListParagraph"/>
+      </w:pPr>
+      <w:r>
+        <w:rPr>
+          <w:noProof/>
+        </w:rPr>
+        <w:drawing>
+          <wp:inline distT="0" distB="0" distL="0" distR="0" wp14:anchorId="0CA35ACA" wp14:editId="155AE120">
+            <wp:extent cx="5943600" cy="3343275"/>
+            <wp:effectExtent l="0" t="0" r="0" b="9525"/>
+            <wp:docPr id="12" name="Picture 12"/>
+            <wp:cNvGraphicFramePr>
+              <a:graphicFrameLocks xmlns:a="http://schemas.openxmlformats.org/drawingml/2006/main" noChangeAspect="1"/>
+            </wp:cNvGraphicFramePr>
+            <a:graphic xmlns:a="http://schemas.openxmlformats.org/drawingml/2006/main">
+              <a:graphicData uri="http://schemas.openxmlformats.org/drawingml/2006/picture">
+                <pic:pic xmlns:pic="http://schemas.openxmlformats.org/drawingml/2006/picture">
+                  <pic:nvPicPr>
+                    <pic:cNvPr id="1" name=""/>
+                    <pic:cNvPicPr/>
+                  </pic:nvPicPr>
+                  <pic:blipFill>
+                    <a:blip r:embed="rId19"/>
+                    <a:stretch>
+                      <a:fillRect/>
+                    </a:stretch>
+                  </pic:blipFill>
+                  <pic:spPr>
+                    <a:xfrm>
+                      <a:off x="0" y="0"/>
+                      <a:ext cx="5943600" cy="3343275"/>
+                    </a:xfrm>
+                    <a:prstGeom prst="rect">
+                      <a:avLst/>
+                    </a:prstGeom>
+                  </pic:spPr>
+                </pic:pic>
+              </a:graphicData>
+            </a:graphic>
+          </wp:inline>
+        </w:drawing>
+      </w:r>
+    </w:p>
+    <w:p>
+      <w:pPr>
+        <w:pStyle w:val="ListParagraph"/>
+      </w:pPr>
+    </w:p>
+    <w:p>
+      <w:pPr>
+        <w:pStyle w:val="ListParagraph"/>
+      </w:pPr>
+      <w:r>
+        <w:t>Build steps: for maven project we selecting below highlighted option</w:t>
+      </w:r>
+    </w:p>
+    <w:p>
+      <w:pPr>
+        <w:pStyle w:val="ListParagraph"/>
+      </w:pPr>
+      <w:r>
+        <w:rPr>
+          <w:noProof/>
+        </w:rPr>
+        <w:drawing>
+          <wp:inline distT="0" distB="0" distL="0" distR="0" wp14:anchorId="5CC7124E" wp14:editId="743F4483">
+            <wp:extent cx="5943600" cy="3343275"/>
+            <wp:effectExtent l="0" t="0" r="0" b="9525"/>
+            <wp:docPr id="13" name="Picture 13"/>
+            <wp:cNvGraphicFramePr>
+              <a:graphicFrameLocks xmlns:a="http://schemas.openxmlformats.org/drawingml/2006/main" noChangeAspect="1"/>
+            </wp:cNvGraphicFramePr>
+            <a:graphic xmlns:a="http://schemas.openxmlformats.org/drawingml/2006/main">
+              <a:graphicData uri="http://schemas.openxmlformats.org/drawingml/2006/picture">
+                <pic:pic xmlns:pic="http://schemas.openxmlformats.org/drawingml/2006/picture">
+                  <pic:nvPicPr>
+                    <pic:cNvPr id="1" name=""/>
+                    <pic:cNvPicPr/>
+                  </pic:nvPicPr>
+                  <pic:blipFill>
+                    <a:blip r:embed="rId20"/>
+                    <a:stretch>
+                      <a:fillRect/>
+                    </a:stretch>
+                  </pic:blipFill>
+                  <pic:spPr>
+                    <a:xfrm>
+                      <a:off x="0" y="0"/>
+                      <a:ext cx="5943600" cy="3343275"/>
+                    </a:xfrm>
+                    <a:prstGeom prst="rect">
+                      <a:avLst/>
+                    </a:prstGeom>
+                  </pic:spPr>
+                </pic:pic>
+              </a:graphicData>
+            </a:graphic>
+          </wp:inline>
+        </w:drawing>
+      </w:r>
+    </w:p>
+    <w:p>
+      <w:pPr>
+        <w:pStyle w:val="ListParagraph"/>
+      </w:pPr>
+    </w:p>
+    <w:p>
+      <w:pPr>
+        <w:pStyle w:val="ListParagraph"/>
+      </w:pPr>
+      <w:r>
+        <w:t>Define the build goals &amp; save the job</w:t>
+      </w:r>
+    </w:p>
+    <w:p>
+      <w:pPr>
+        <w:pStyle w:val="ListParagraph"/>
+      </w:pPr>
+      <w:r>
+        <w:rPr>
+          <w:noProof/>
+        </w:rPr>
+        <w:lastRenderedPageBreak/>
+        <w:drawing>
+          <wp:inline distT="0" distB="0" distL="0" distR="0" wp14:anchorId="1745CDBD" wp14:editId="3DE08597">
+            <wp:extent cx="5943600" cy="3343275"/>
+            <wp:effectExtent l="0" t="0" r="0" b="9525"/>
+            <wp:docPr id="14" name="Picture 14"/>
+            <wp:cNvGraphicFramePr>
+              <a:graphicFrameLocks xmlns:a="http://schemas.openxmlformats.org/drawingml/2006/main" noChangeAspect="1"/>
+            </wp:cNvGraphicFramePr>
+            <a:graphic xmlns:a="http://schemas.openxmlformats.org/drawingml/2006/main">
+              <a:graphicData uri="http://schemas.openxmlformats.org/drawingml/2006/picture">
+                <pic:pic xmlns:pic="http://schemas.openxmlformats.org/drawingml/2006/picture">
+                  <pic:nvPicPr>
+                    <pic:cNvPr id="1" name=""/>
+                    <pic:cNvPicPr/>
+                  </pic:nvPicPr>
+                  <pic:blipFill>
+                    <a:blip r:embed="rId21"/>
+                    <a:stretch>
+                      <a:fillRect/>
+                    </a:stretch>
+                  </pic:blipFill>
+                  <pic:spPr>
+                    <a:xfrm>
+                      <a:off x="0" y="0"/>
+                      <a:ext cx="5943600" cy="3343275"/>
+                    </a:xfrm>
+                    <a:prstGeom prst="rect">
+                      <a:avLst/>
+                    </a:prstGeom>
+                  </pic:spPr>
+                </pic:pic>
+              </a:graphicData>
+            </a:graphic>
+          </wp:inline>
+        </w:drawing>
+      </w:r>
+    </w:p>
+    <w:p>
+      <w:pPr>
+        <w:pStyle w:val="ListParagraph"/>
+      </w:pPr>
+    </w:p>
+    <w:p>
+      <w:pPr>
+        <w:pStyle w:val="ListParagraph"/>
+      </w:pPr>
+      <w:r>
+        <w:rPr>
+          <w:noProof/>
+        </w:rPr>
+        <w:drawing>
+          <wp:inline distT="0" distB="0" distL="0" distR="0" wp14:anchorId="28F011FF" wp14:editId="6F380B1C">
+            <wp:extent cx="5943600" cy="3343275"/>
+            <wp:effectExtent l="0" t="0" r="0" b="9525"/>
+            <wp:docPr id="15" name="Picture 15"/>
+            <wp:cNvGraphicFramePr>
+              <a:graphicFrameLocks xmlns:a="http://schemas.openxmlformats.org/drawingml/2006/main" noChangeAspect="1"/>
+            </wp:cNvGraphicFramePr>
+            <a:graphic xmlns:a="http://schemas.openxmlformats.org/drawingml/2006/main">
+              <a:graphicData uri="http://schemas.openxmlformats.org/drawingml/2006/picture">
+                <pic:pic xmlns:pic="http://schemas.openxmlformats.org/drawingml/2006/picture">
+                  <pic:nvPicPr>
+                    <pic:cNvPr id="1" name=""/>
+                    <pic:cNvPicPr/>
+                  </pic:nvPicPr>
+                  <pic:blipFill>
+                    <a:blip r:embed="rId22"/>
+                    <a:stretch>
+                      <a:fillRect/>
+                    </a:stretch>
+                  </pic:blipFill>
+                  <pic:spPr>
+                    <a:xfrm>
+                      <a:off x="0" y="0"/>
+                      <a:ext cx="5943600" cy="3343275"/>
+                    </a:xfrm>
+                    <a:prstGeom prst="rect">
+                      <a:avLst/>
+                    </a:prstGeom>
+                  </pic:spPr>
+                </pic:pic>
+              </a:graphicData>
+            </a:graphic>
+          </wp:inline>
+        </w:drawing>
+      </w:r>
+    </w:p>
+    <w:p/>
+    <w:p/>
+    <w:p/>
+    <w:p/>
+    <w:p>
+      <w:pPr>
+        <w:pStyle w:val="ListParagraph"/>
+        <w:numPr>
+          <w:ilvl w:val="0"/>
+          <w:numId w:val="1"/>
+        </w:numPr>
+      </w:pPr>
+      <w:r>
+        <w:lastRenderedPageBreak/>
+        <w:t>Click on build now: Job started</w:t>
+      </w:r>
+    </w:p>
+    <w:p>
+      <w:pPr>
+        <w:pStyle w:val="ListParagraph"/>
+      </w:pPr>
+      <w:r>
+        <w:rPr>
+          <w:noProof/>
+        </w:rPr>
+        <w:drawing>
+          <wp:inline distT="0" distB="0" distL="0" distR="0" wp14:anchorId="0762C1CF" wp14:editId="684FF24D">
+            <wp:extent cx="5943600" cy="3343275"/>
+            <wp:effectExtent l="0" t="0" r="0" b="9525"/>
+            <wp:docPr id="16" name="Picture 16"/>
+            <wp:cNvGraphicFramePr>
+              <a:graphicFrameLocks xmlns:a="http://schemas.openxmlformats.org/drawingml/2006/main" noChangeAspect="1"/>
+            </wp:cNvGraphicFramePr>
+            <a:graphic xmlns:a="http://schemas.openxmlformats.org/drawingml/2006/main">
+              <a:graphicData uri="http://schemas.openxmlformats.org/drawingml/2006/picture">
+                <pic:pic xmlns:pic="http://schemas.openxmlformats.org/drawingml/2006/picture">
+                  <pic:nvPicPr>
+                    <pic:cNvPr id="1" name=""/>
+                    <pic:cNvPicPr/>
+                  </pic:nvPicPr>
+                  <pic:blipFill>
+                    <a:blip r:embed="rId23"/>
+                    <a:stretch>
+                      <a:fillRect/>
+                    </a:stretch>
+                  </pic:blipFill>
+                  <pic:spPr>
+                    <a:xfrm>
+                      <a:off x="0" y="0"/>
+                      <a:ext cx="5943600" cy="3343275"/>
+                    </a:xfrm>
+                    <a:prstGeom prst="rect">
+                      <a:avLst/>
+                    </a:prstGeom>
+                  </pic:spPr>
+                </pic:pic>
+              </a:graphicData>
+            </a:graphic>
+          </wp:inline>
+        </w:drawing>
+      </w:r>
+    </w:p>
+    <w:p/>
+    <w:p>
+      <w:pPr>
+        <w:pStyle w:val="ListParagraph"/>
+        <w:numPr>
+          <w:ilvl w:val="0"/>
+          <w:numId w:val="1"/>
+        </w:numPr>
+      </w:pPr>
+      <w:r>
+        <w:t>Build was successful</w:t>
+      </w:r>
+    </w:p>
+    <w:p>
+      <w:pPr>
+        <w:pStyle w:val="ListParagraph"/>
+      </w:pPr>
+      <w:r>
+        <w:rPr>
+          <w:noProof/>
+        </w:rPr>
+        <w:drawing>
+          <wp:inline distT="0" distB="0" distL="0" distR="0" wp14:anchorId="18ACF41F" wp14:editId="79DD50D6">
+            <wp:extent cx="5943600" cy="3343275"/>
+            <wp:effectExtent l="0" t="0" r="0" b="9525"/>
+            <wp:docPr id="17" name="Picture 17"/>
+            <wp:cNvGraphicFramePr>
+              <a:graphicFrameLocks xmlns:a="http://schemas.openxmlformats.org/drawingml/2006/main" noChangeAspect="1"/>
+            </wp:cNvGraphicFramePr>
+            <a:graphic xmlns:a="http://schemas.openxmlformats.org/drawingml/2006/main">
+              <a:graphicData uri="http://schemas.openxmlformats.org/drawingml/2006/picture">
+                <pic:pic xmlns:pic="http://schemas.openxmlformats.org/drawingml/2006/picture">
+                  <pic:nvPicPr>
+                    <pic:cNvPr id="1" name=""/>
+                    <pic:cNvPicPr/>
+                  </pic:nvPicPr>
+                  <pic:blipFill>
+                    <a:blip r:embed="rId24"/>
+                    <a:stretch>
+                      <a:fillRect/>
+                    </a:stretch>
+                  </pic:blipFill>
+                  <pic:spPr>
+                    <a:xfrm>
+                      <a:off x="0" y="0"/>
+                      <a:ext cx="5943600" cy="3343275"/>
+                    </a:xfrm>
+                    <a:prstGeom prst="rect">
+                      <a:avLst/>
+                    </a:prstGeom>
+                  </pic:spPr>
+                </pic:pic>
+              </a:graphicData>
+            </a:graphic>
+          </wp:inline>
+        </w:drawing>
+      </w:r>
+    </w:p>
+    <w:p>
+      <w:pPr>
+        <w:pStyle w:val="ListParagraph"/>
+      </w:pPr>
+    </w:p>
+    <w:p/>
+    <w:p>
+      <w:pPr>
+        <w:pStyle w:val="ListParagraph"/>
+        <w:numPr>
+          <w:ilvl w:val="0"/>
+          <w:numId w:val="1"/>
+        </w:numPr>
+      </w:pPr>
+      <w:r>
+        <w:lastRenderedPageBreak/>
+        <w:t xml:space="preserve">Jar/War file created on </w:t>
+      </w:r>
+      <w:r>
+        <w:t>below highlighted image:</w:t>
+      </w:r>
+    </w:p>
+    <w:p>
+      <w:pPr>
+        <w:pStyle w:val="ListParagraph"/>
+      </w:pPr>
+    </w:p>
+    <w:p>
+      <w:pPr>
+        <w:pStyle w:val="ListParagraph"/>
+      </w:pPr>
+      <w:r>
+        <w:rPr>
+          <w:noProof/>
+        </w:rPr>
+        <w:drawing>
+          <wp:inline distT="0" distB="0" distL="0" distR="0" wp14:anchorId="679FD436" wp14:editId="2EEE5626">
+            <wp:extent cx="5943600" cy="3343275"/>
+            <wp:effectExtent l="0" t="0" r="0" b="9525"/>
+            <wp:docPr id="18" name="Picture 18"/>
+            <wp:cNvGraphicFramePr>
+              <a:graphicFrameLocks xmlns:a="http://schemas.openxmlformats.org/drawingml/2006/main" noChangeAspect="1"/>
+            </wp:cNvGraphicFramePr>
+            <a:graphic xmlns:a="http://schemas.openxmlformats.org/drawingml/2006/main">
+              <a:graphicData uri="http://schemas.openxmlformats.org/drawingml/2006/picture">
+                <pic:pic xmlns:pic="http://schemas.openxmlformats.org/drawingml/2006/picture">
+                  <pic:nvPicPr>
+                    <pic:cNvPr id="1" name=""/>
+                    <pic:cNvPicPr/>
+                  </pic:nvPicPr>
+                  <pic:blipFill>
+                    <a:blip r:embed="rId25"/>
+                    <a:stretch>
+                      <a:fillRect/>
+                    </a:stretch>
+                  </pic:blipFill>
+                  <pic:spPr>
+                    <a:xfrm>
+                      <a:off x="0" y="0"/>
+                      <a:ext cx="5943600" cy="3343275"/>
+                    </a:xfrm>
+                    <a:prstGeom prst="rect">
+                      <a:avLst/>
+                    </a:prstGeom>
+                  </pic:spPr>
+                </pic:pic>
+              </a:graphicData>
+            </a:graphic>
+          </wp:inline>
+        </w:drawing>
+      </w:r>
+    </w:p>
+    <w:p>
+      <w:pPr>
+        <w:pStyle w:val="ListParagraph"/>
+      </w:pPr>
+    </w:p>
+    <w:p>
+      <w:pPr>
+        <w:pStyle w:val="ListParagraph"/>
+      </w:pPr>
+    </w:p>
+    <w:p>
+      <w:pPr>
+        <w:pStyle w:val="ListParagraph"/>
+      </w:pPr>
+      <w:r>
+        <w:drawing>
+          <wp:inline distT="0" distB="0" distL="0" distR="0" wp14:anchorId="0BF6F592" wp14:editId="613AF08F">
+            <wp:extent cx="5943600" cy="2712720"/>
+            <wp:effectExtent l="0" t="0" r="0" b="0"/>
+            <wp:docPr id="19" name="Picture 19"/>
+            <wp:cNvGraphicFramePr>
+              <a:graphicFrameLocks xmlns:a="http://schemas.openxmlformats.org/drawingml/2006/main" noChangeAspect="1"/>
+            </wp:cNvGraphicFramePr>
+            <a:graphic xmlns:a="http://schemas.openxmlformats.org/drawingml/2006/main">
+              <a:graphicData uri="http://schemas.openxmlformats.org/drawingml/2006/picture">
+                <pic:pic xmlns:pic="http://schemas.openxmlformats.org/drawingml/2006/picture">
+                  <pic:nvPicPr>
+                    <pic:cNvPr id="1" name=""/>
+                    <pic:cNvPicPr/>
+                  </pic:nvPicPr>
+                  <pic:blipFill>
+                    <a:blip r:embed="rId26"/>
+                    <a:stretch>
+                      <a:fillRect/>
+                    </a:stretch>
+                  </pic:blipFill>
+                  <pic:spPr>
+                    <a:xfrm>
+                      <a:off x="0" y="0"/>
+                      <a:ext cx="5943600" cy="2712720"/>
+                    </a:xfrm>
+                    <a:prstGeom prst="rect">
+                      <a:avLst/>
+                    </a:prstGeom>
+                  </pic:spPr>
+                </pic:pic>
+              </a:graphicData>
+            </a:graphic>
+          </wp:inline>
+        </w:drawing>
+      </w:r>
+    </w:p>
+    <w:p>
+      <w:pPr>
+        <w:pStyle w:val="ListParagraph"/>
       </w:pPr>
     </w:p>
     <w:p>

</xml_diff>